<commit_message>
I have practice condition , operator, number, variable
</commit_message>
<xml_diff>
--- a/Note Of JavaScript.docx
+++ b/Note Of JavaScript.docx
@@ -453,7 +453,23 @@
           <w:sz w:val="32"/>
           <w:szCs w:val="32"/>
         </w:rPr>
-        <w:t xml:space="preserve">object হল javascript এর datatype কিন্তু সেখানে আমাদের মন মত instraction দিতে পারি। এই </w:t>
+        <w:t>object হল javascript এর datatype কিন্তু সেখানে আমাদের মন মত instr</w:t>
+      </w:r>
+      <w:r>
+        <w:rPr>
+          <w:rFonts w:ascii="Kalpurush" w:hAnsi="Kalpurush" w:cs="Kalpurush"/>
+          <w:sz w:val="32"/>
+          <w:szCs w:val="32"/>
+        </w:rPr>
+        <w:t>u</w:t>
+      </w:r>
+      <w:r>
+        <w:rPr>
+          <w:rFonts w:ascii="Kalpurush" w:hAnsi="Kalpurush" w:cs="Kalpurush"/>
+          <w:sz w:val="32"/>
+          <w:szCs w:val="32"/>
+        </w:rPr>
+        <w:t xml:space="preserve">ction দিতে পারি। এই </w:t>
       </w:r>
       <w:r>
         <w:rPr>

</xml_diff>

<commit_message>
update & some new topic learn
</commit_message>
<xml_diff>
--- a/Note Of JavaScript.docx
+++ b/Note Of JavaScript.docx
@@ -951,12 +951,55 @@
     </w:p>
     <w:p>
       <w:pPr>
-        <w:rPr>
-          <w:rFonts w:ascii="Kalpurush" w:hAnsi="Kalpurush" w:cs="Kalpurush"/>
-          <w:sz w:val="32"/>
-          <w:szCs w:val="32"/>
-        </w:rPr>
-      </w:pPr>
+        <w:pStyle w:val="Heading1"/>
+        <w:shd w:val="clear" w:color="auto" w:fill="181818"/>
+        <w:spacing w:before="0" w:beforeAutospacing="0" w:after="0" w:afterAutospacing="0"/>
+        <w:rPr>
+          <w:rFonts w:ascii="Roboto" w:hAnsi="Roboto"/>
+          <w:color w:val="FFFFFF"/>
+          <w:sz w:val="27"/>
+          <w:szCs w:val="27"/>
+          <w:shd w:val="clear" w:color="auto" w:fill="181818"/>
+        </w:rPr>
+      </w:pPr>
+      <w:r>
+        <w:rPr>
+          <w:rFonts w:ascii="Roboto" w:hAnsi="Roboto"/>
+          <w:b w:val="0"/>
+          <w:bCs w:val="0"/>
+        </w:rPr>
+        <w:t>JS</w:t>
+      </w:r>
+      <w:r>
+        <w:rPr>
+          <w:rFonts w:ascii="Roboto" w:hAnsi="Roboto"/>
+          <w:color w:val="FFFFFF"/>
+          <w:sz w:val="27"/>
+          <w:szCs w:val="27"/>
+          <w:shd w:val="clear" w:color="auto" w:fill="181818"/>
+        </w:rPr>
+        <w:t xml:space="preserve"> Logical Operators</w:t>
+      </w:r>
+    </w:p>
+    <w:p>
+      <w:pPr>
+        <w:pStyle w:val="Heading1"/>
+        <w:shd w:val="clear" w:color="auto" w:fill="181818"/>
+        <w:spacing w:before="0" w:beforeAutospacing="0" w:after="0" w:afterAutospacing="0"/>
+        <w:rPr>
+          <w:rFonts w:ascii="Kalpurush" w:hAnsi="Kalpurush" w:cs="Kalpurush"/>
+          <w:sz w:val="32"/>
+          <w:szCs w:val="32"/>
+        </w:rPr>
+      </w:pPr>
+      <w:r>
+        <w:rPr>
+          <w:rFonts w:ascii="Kalpurush" w:hAnsi="Kalpurush" w:cs="Kalpurush"/>
+          <w:sz w:val="32"/>
+          <w:szCs w:val="32"/>
+        </w:rPr>
+        <w:t>https://youtu.be/fg5Rx88nWcU</w:t>
+      </w:r>
     </w:p>
     <w:sectPr>
       <w:pgSz w:w="12240" w:h="15840"/>

</xml_diff>